<commit_message>
Ispravljene pravospisne greske na heuristici, izgenerisan novi pdf
</commit_message>
<xml_diff>
--- a/studija/studija-Pufke/Nemanja Pualić-Studija.docx
+++ b/studija/studija-Pufke/Nemanja Pualić-Studija.docx
@@ -577,45 +577,7 @@
                 <w:sz w:val="20"/>
                 <w:szCs w:val="18"/>
               </w:rPr>
-              <w:fldChar w:fldCharType="begin"/>
-            </w:r>
-            <w:r>
-              <w:rPr>
-                <w:noProof/>
-                <w:webHidden/>
-                <w:sz w:val="20"/>
-                <w:szCs w:val="18"/>
-              </w:rPr>
-              <w:instrText xml:space="preserve"> PAGEREF _Toc40313498 \h </w:instrText>
-            </w:r>
-            <w:r>
-              <w:rPr>
-                <w:noProof/>
-                <w:webHidden/>
-                <w:sz w:val="20"/>
-                <w:szCs w:val="18"/>
-              </w:rPr>
-              <w:fldChar w:fldCharType="separate"/>
-            </w:r>
-            <w:r>
-              <w:rPr>
-                <w:b/>
-                <w:bCs/>
-                <w:noProof/>
-                <w:webHidden/>
-                <w:sz w:val="20"/>
-                <w:szCs w:val="18"/>
-              </w:rPr>
-              <w:t>Error! Bookmark not defined.</w:t>
-            </w:r>
-            <w:r>
-              <w:rPr>
-                <w:noProof/>
-                <w:webHidden/>
-                <w:sz w:val="20"/>
-                <w:szCs w:val="18"/>
-              </w:rPr>
-              <w:fldChar w:fldCharType="end"/>
+              <w:t>2</w:t>
             </w:r>
           </w:hyperlink>
         </w:p>
@@ -658,45 +620,7 @@
                 <w:sz w:val="20"/>
                 <w:szCs w:val="18"/>
               </w:rPr>
-              <w:fldChar w:fldCharType="begin"/>
-            </w:r>
-            <w:r>
-              <w:rPr>
-                <w:noProof/>
-                <w:webHidden/>
-                <w:sz w:val="20"/>
-                <w:szCs w:val="18"/>
-              </w:rPr>
-              <w:instrText xml:space="preserve"> PAGEREF _Toc40313499 \h </w:instrText>
-            </w:r>
-            <w:r>
-              <w:rPr>
-                <w:noProof/>
-                <w:webHidden/>
-                <w:sz w:val="20"/>
-                <w:szCs w:val="18"/>
-              </w:rPr>
-              <w:fldChar w:fldCharType="separate"/>
-            </w:r>
-            <w:r>
-              <w:rPr>
-                <w:b/>
-                <w:bCs/>
-                <w:noProof/>
-                <w:webHidden/>
-                <w:sz w:val="20"/>
-                <w:szCs w:val="18"/>
-              </w:rPr>
-              <w:t>Error! Bookmark not defined.</w:t>
-            </w:r>
-            <w:r>
-              <w:rPr>
-                <w:noProof/>
-                <w:webHidden/>
-                <w:sz w:val="20"/>
-                <w:szCs w:val="18"/>
-              </w:rPr>
-              <w:fldChar w:fldCharType="end"/>
+              <w:t>3</w:t>
             </w:r>
           </w:hyperlink>
         </w:p>
@@ -4326,13 +4250,13 @@
         <w:rPr>
           <w:lang w:val="sr-Latn-RS"/>
         </w:rPr>
-        <w:t>žemo zaključiti da veb-sajt delimičn</w:t>
+        <w:t xml:space="preserve">žemo zaključiti da veb-sajt </w:t>
       </w:r>
       <w:r>
         <w:rPr>
           <w:lang w:val="sr-Latn-RS"/>
         </w:rPr>
-        <w:t>o</w:t>
+        <w:t>uglavnom</w:t>
       </w:r>
       <w:r>
         <w:rPr>
@@ -4669,7 +4593,19 @@
         <w:rPr>
           <w:lang w:val="sr-Latn-RS"/>
         </w:rPr>
-        <w:t>, takođe vrlo je bitno posmatrati veb-sajtove u kojima je korisnik ranije imao priliku da radi, ako dugme inbox na drugim veb-sajtvoima otvara sekciju sa porukama, logično je da korisnik to isto očekuje i od ovog veb-sajta. Ako imamo više dugmadi trebalo bi da imaju isti oblik, ili ako ih ima veći broj da budu podeljeni u smislene celine.</w:t>
+        <w:t>, takođe vrlo je bitno posmatrati veb-sajtove u kojima je korisnik ranije imao priliku da radi, ako dugme inbox na drugim veb-sajt</w:t>
+      </w:r>
+      <w:r>
+        <w:rPr>
+          <w:lang w:val="sr-Latn-RS"/>
+        </w:rPr>
+        <w:t>ov</w:t>
+      </w:r>
+      <w:r>
+        <w:rPr>
+          <w:lang w:val="sr-Latn-RS"/>
+        </w:rPr>
+        <w:t>ima otvara sekciju sa porukama, logično je da korisnik to isto očekuje i od ovog veb-sajta. Ako imamo više dugmadi trebalo bi da imaju isti oblik, ili ako ih ima veći broj da budu podeljeni u smislene celine.</w:t>
       </w:r>
     </w:p>
     <w:p>
@@ -5607,7 +5543,19 @@
         <w:rPr>
           <w:lang w:val="sr-Latn-RS"/>
         </w:rPr>
-        <w:t xml:space="preserve"> iapk</w:t>
+        <w:t xml:space="preserve"> i</w:t>
+      </w:r>
+      <w:r>
+        <w:rPr>
+          <w:lang w:val="sr-Latn-RS"/>
+        </w:rPr>
+        <w:t>pa</w:t>
+      </w:r>
+      <w:r>
+        <w:rPr>
+          <w:lang w:val="sr-Latn-RS"/>
+        </w:rPr>
+        <w:t>k</w:t>
       </w:r>
       <w:r>
         <w:rPr>
@@ -10890,18 +10838,13 @@
     </w:p>
     <w:p>
       <w:pPr>
-        <w:rPr>
-          <w:b/>
-          <w:bCs/>
-          <w:sz w:val="28"/>
-          <w:szCs w:val="28"/>
-        </w:rPr>
-      </w:pPr>
-    </w:p>
-    <w:p>
-      <w:pPr>
         <w:ind w:firstLine="720"/>
       </w:pPr>
+    </w:p>
+    <w:p>
+      <w:pPr>
+        <w:ind w:firstLine="720"/>
+      </w:pPr>
       <w:r>
         <w:t xml:space="preserve">Pored </w:t>
       </w:r>
@@ -11335,7 +11278,15 @@
       </w:r>
       <w:proofErr w:type="spellEnd"/>
       <w:r>
-        <w:t xml:space="preserve"> in </w:t>
+        <w:t xml:space="preserve"> </w:t>
+      </w:r>
+      <w:proofErr w:type="spellStart"/>
+      <w:r>
+        <w:t>i</w:t>
+      </w:r>
+      <w:proofErr w:type="spellEnd"/>
+      <w:r>
+        <w:t xml:space="preserve"> </w:t>
       </w:r>
       <w:proofErr w:type="spellStart"/>
       <w:r>
@@ -20935,7 +20886,7 @@
 </file>
 
 <file path=customXml/itemProps1.xml><?xml version="1.0" encoding="utf-8"?>
-<ds:datastoreItem xmlns:ds="http://schemas.openxmlformats.org/officeDocument/2006/customXml" ds:itemID="{BC98020E-40F8-42CF-BF56-3DFDFEA107AB}">
+<ds:datastoreItem xmlns:ds="http://schemas.openxmlformats.org/officeDocument/2006/customXml" ds:itemID="{EB5E968B-FEF5-42A8-9FC4-D834980AE43A}">
   <ds:schemaRefs>
     <ds:schemaRef ds:uri="http://schemas.openxmlformats.org/officeDocument/2006/bibliography"/>
   </ds:schemaRefs>

</xml_diff>